<commit_message>
feat: atomic design implementation + interactive carousel + development workflow improvements
</commit_message>
<xml_diff>
--- a/src/generate-resume-files-by-workflow/cv.docx
+++ b/src/generate-resume-files-by-workflow/cv.docx
@@ -16,7 +16,7 @@
         <w:t xml:space="preserve">Huaylla</w:t>
       </w:r>
     </w:p>
-    <w:bookmarkStart w:id="47" w:name="resume"/>
+    <w:bookmarkStart w:id="43" w:name="resume"/>
     <w:bookmarkStart w:id="24" w:name="basics"/>
     <w:bookmarkStart w:id="23" w:name="freddy-huaylla"/>
     <w:p>
@@ -922,8 +922,8 @@
     </w:p>
     <w:bookmarkEnd w:id="38"/>
     <w:bookmarkEnd w:id="39"/>
-    <w:bookmarkStart w:id="46" w:name="projects"/>
-    <w:bookmarkStart w:id="45" w:name="proyectos-destacados"/>
+    <w:bookmarkStart w:id="42" w:name="projects"/>
+    <w:bookmarkStart w:id="41" w:name="proyectos-destacados"/>
     <w:p>
       <w:pPr>
         <w:pStyle w:val="Heading2"/>
@@ -937,23 +937,23 @@
         <w:pStyle w:val="FirstParagraph"/>
       </w:pPr>
       <w:r>
-        <w:t xml:space="preserve">Lends</w:t>
-      </w:r>
-    </w:p>
-    <w:p>
-      <w:pPr>
-        <w:pStyle w:val="BodyText"/>
-      </w:pPr>
-      <w:r>
-        <w:t xml:space="preserve">PWA para gestión de préstamos con autenticación de Google y sincronización en tiempo real con Firebase.</w:t>
-      </w:r>
-    </w:p>
-    <w:p>
-      <w:pPr>
-        <w:pStyle w:val="BodyText"/>
-      </w:pPr>
-      <w:r>
-        <w:t xml:space="preserve">feb. 2024 — Presente</w:t>
+        <w:t xml:space="preserve">GEOTRANS - Maquinarias y Transportes</w:t>
+      </w:r>
+    </w:p>
+    <w:p>
+      <w:pPr>
+        <w:pStyle w:val="BodyText"/>
+      </w:pPr>
+      <w:r>
+        <w:t xml:space="preserve">Diseñé y desarrollé un sitio web corporativo moderno y optimizado para una empresa con más de 20 años en el rubro del transporte y maquinaria pesada en el norte de Chile. Implementé una arquitectura JAMstack con Gatsby y React, integrando formularios sin servidor con AWS Lambda, API Gateway y SES. Enfocado en SEO, rendimiento, experiencia de usuario y soporte multiidioma (español/inglés), el proyecto está desplegado como PWA de alta performance.</w:t>
+      </w:r>
+    </w:p>
+    <w:p>
+      <w:pPr>
+        <w:pStyle w:val="BodyText"/>
+      </w:pPr>
+      <w:r>
+        <w:t xml:space="preserve">abr. 2020 — may. 2020</w:t>
       </w:r>
     </w:p>
     <w:p>
@@ -968,7 +968,7 @@
           <w:rPr>
             <w:rStyle w:val="Hyperlink"/>
           </w:rPr>
-          <w:t xml:space="preserve">github.com/Freddymhs/my-lends</w:t>
+          <w:t xml:space="preserve">geotrans.vercel.app</w:t>
         </w:r>
       </w:hyperlink>
       <w:r>
@@ -980,144 +980,76 @@
         <w:pStyle w:val="BodyText"/>
       </w:pPr>
       <w:r>
-        <w:t xml:space="preserve">Geotrans Landing Page</w:t>
-      </w:r>
-    </w:p>
-    <w:p>
-      <w:pPr>
-        <w:pStyle w:val="BodyText"/>
-      </w:pPr>
-      <w:r>
-        <w:t xml:space="preserve">Landing page responsiva para empresa de transporte Geotrans, con secciones de servicios, testimonios y formulario de contacto integrado.</w:t>
-      </w:r>
-    </w:p>
-    <w:p>
-      <w:pPr>
-        <w:pStyle w:val="BodyText"/>
-      </w:pPr>
-      <w:r>
-        <w:t xml:space="preserve">[</w:t>
-      </w:r>
-      <w:hyperlink r:id="rId41">
-        <w:r>
-          <w:rPr>
-            <w:rStyle w:val="Hyperlink"/>
-          </w:rPr>
-          <w:t xml:space="preserve">github.com/Freddymhs/Hosting-GeotransWeb</w:t>
-        </w:r>
-      </w:hyperlink>
-      <w:r>
-        <w:t xml:space="preserve">]</w:t>
-      </w:r>
-    </w:p>
-    <w:p>
-      <w:pPr>
-        <w:pStyle w:val="BodyText"/>
-      </w:pPr>
-      <w:r>
-        <w:t xml:space="preserve">Mappy</w:t>
-      </w:r>
-    </w:p>
-    <w:p>
-      <w:pPr>
-        <w:pStyle w:val="BodyText"/>
-      </w:pPr>
-      <w:r>
-        <w:t xml:space="preserve">Aplicación web que extrae eventos públicos de Instagram mediante scraping y los visualiza en un mapa 3D interactivo en tiempo real usando Three.js y React.</w:t>
-      </w:r>
-    </w:p>
-    <w:p>
-      <w:pPr>
-        <w:pStyle w:val="BodyText"/>
-      </w:pPr>
-      <w:r>
-        <w:t xml:space="preserve">[</w:t>
-      </w:r>
-      <w:hyperlink r:id="rId42">
-        <w:r>
-          <w:rPr>
-            <w:rStyle w:val="Hyperlink"/>
-          </w:rPr>
-          <w:t xml:space="preserve">github.com/Freddymhs/mapy-front</w:t>
-        </w:r>
-      </w:hyperlink>
-      <w:r>
-        <w:t xml:space="preserve">]</w:t>
-      </w:r>
-    </w:p>
-    <w:p>
-      <w:pPr>
-        <w:pStyle w:val="BodyText"/>
-      </w:pPr>
-      <w:r>
-        <w:t xml:space="preserve">Agendo</w:t>
-      </w:r>
-    </w:p>
-    <w:p>
-      <w:pPr>
-        <w:pStyle w:val="BodyText"/>
-      </w:pPr>
-      <w:r>
-        <w:t xml:space="preserve">nestjs , Sistema de gestión de citas en tiempo real para clínica de rehabilitación, con autenticación, notificaciones y accesibilidad para personas con movilidad reducida.</w:t>
-      </w:r>
-    </w:p>
-    <w:p>
-      <w:pPr>
-        <w:pStyle w:val="BodyText"/>
-      </w:pPr>
-      <w:r>
-        <w:t xml:space="preserve">[</w:t>
-      </w:r>
-      <w:hyperlink r:id="rId43">
-        <w:r>
-          <w:rPr>
-            <w:rStyle w:val="Hyperlink"/>
-          </w:rPr>
-          <w:t xml:space="preserve">github.com/Freddymhs/agendo</w:t>
-        </w:r>
-      </w:hyperlink>
-      <w:r>
-        <w:t xml:space="preserve">]</w:t>
-      </w:r>
-    </w:p>
-    <w:p>
-      <w:pPr>
-        <w:pStyle w:val="BodyText"/>
-      </w:pPr>
-      <w:r>
-        <w:t xml:space="preserve">Geographical Info</w:t>
-      </w:r>
-    </w:p>
-    <w:p>
-      <w:pPr>
-        <w:pStyle w:val="BodyText"/>
-      </w:pPr>
-      <w:r>
-        <w:t xml:space="preserve">Servicio que convierte nombres de lugares en coordenadas (latitud y longitud) usando la API de OpenCage, generando un JSON estructurado para integraciones geoespaciales.</w:t>
-      </w:r>
-    </w:p>
-    <w:p>
-      <w:pPr>
-        <w:pStyle w:val="BodyText"/>
-      </w:pPr>
-      <w:r>
-        <w:t xml:space="preserve">[</w:t>
-      </w:r>
-      <w:hyperlink r:id="rId44">
-        <w:r>
-          <w:rPr>
-            <w:rStyle w:val="Hyperlink"/>
-          </w:rPr>
-          <w:t xml:space="preserve">github.com/Freddymhs/filling-geographical-info</w:t>
-        </w:r>
-      </w:hyperlink>
-      <w:r>
-        <w:t xml:space="preserve">]</w:t>
-      </w:r>
-    </w:p>
-    <w:bookmarkEnd w:id="45"/>
-    <w:bookmarkEnd w:id="46"/>
-    <w:bookmarkEnd w:id="47"/>
+        <w:t xml:space="preserve">Lends</w:t>
+      </w:r>
+    </w:p>
+    <w:p>
+      <w:pPr>
+        <w:pStyle w:val="BodyText"/>
+      </w:pPr>
+      <w:r>
+        <w:t xml:space="preserve">...</w:t>
+      </w:r>
+    </w:p>
+    <w:p>
+      <w:pPr>
+        <w:pStyle w:val="BodyText"/>
+      </w:pPr>
+      <w:r>
+        <w:t xml:space="preserve">feb. 2024 — abr. 2024</w:t>
+      </w:r>
+    </w:p>
+    <w:p>
+      <w:pPr>
+        <w:pStyle w:val="BodyText"/>
+      </w:pPr>
+      <w:r>
+        <w:t xml:space="preserve">Bot Router</w:t>
+      </w:r>
+    </w:p>
+    <w:p>
+      <w:pPr>
+        <w:pStyle w:val="BodyText"/>
+      </w:pPr>
+      <w:r>
+        <w:t xml:space="preserve">...</w:t>
+      </w:r>
+    </w:p>
+    <w:p>
+      <w:pPr>
+        <w:pStyle w:val="BodyText"/>
+      </w:pPr>
+      <w:r>
+        <w:t xml:space="preserve">jul. 2024 — ago. 2024</w:t>
+      </w:r>
+    </w:p>
+    <w:p>
+      <w:pPr>
+        <w:pStyle w:val="BodyText"/>
+      </w:pPr>
+      <w:r>
+        <w:t xml:space="preserve">Gestor APP</w:t>
+      </w:r>
+    </w:p>
+    <w:p>
+      <w:pPr>
+        <w:pStyle w:val="BodyText"/>
+      </w:pPr>
+      <w:r>
+        <w:t xml:space="preserve">...</w:t>
+      </w:r>
+    </w:p>
+    <w:p>
+      <w:pPr>
+        <w:pStyle w:val="BodyText"/>
+      </w:pPr>
+      <w:r>
+        <w:t xml:space="preserve">feb. 2024 — ene. 2025</w:t>
+      </w:r>
+    </w:p>
+    <w:bookmarkEnd w:id="41"/>
+    <w:bookmarkEnd w:id="42"/>
+    <w:bookmarkEnd w:id="43"/>
     <w:sectPr/>
   </w:body>
 </w:document>

</xml_diff>